<commit_message>
Minor updates for Table 1
</commit_message>
<xml_diff>
--- a/210621 - AG thesis/Thesis/Submission - peerJ/Tables/Table 1.docx
+++ b/210621 - AG thesis/Thesis/Submission - peerJ/Tables/Table 1.docx
@@ -1404,7 +1404,17 @@
                 <w:szCs w:val="16"/>
                 <w:lang w:eastAsia="en-CA"/>
               </w:rPr>
-              <w:t>CrAssphage</w:t>
+              <w:t>c</w:t>
+            </w:r>
+            <w:r>
+              <w:rPr>
+                <w:rFonts w:ascii="Times New Roman" w:eastAsia="Times New Roman" w:hAnsi="Times New Roman" w:cs="Times New Roman"/>
+                <w:color w:val="000000"/>
+                <w:sz w:val="16"/>
+                <w:szCs w:val="16"/>
+                <w:lang w:eastAsia="en-CA"/>
+              </w:rPr>
+              <w:t>rAssphage</w:t>
             </w:r>
             <w:proofErr w:type="spellEnd"/>
           </w:p>

</xml_diff>